<commit_message>
Added report, small edits
</commit_message>
<xml_diff>
--- a/Report/Distributed Systems.docx
+++ b/Report/Distributed Systems.docx
@@ -1597,15 +1597,7 @@
     </w:p>
     <w:p>
       <w:r>
-        <w:t>OpenCV (</w:t>
-      </w:r>
-      <w:proofErr w:type="gramStart"/>
-      <w:r>
-        <w:t>Open Source</w:t>
-      </w:r>
-      <w:proofErr w:type="gramEnd"/>
-      <w:r>
-        <w:t xml:space="preserve"> Computer Vision) is a library for image and video processing. It provides a wide range of functions for performing tasks such as object detection, image filtering, and image manipulation.</w:t>
+        <w:t>OpenCV (Open Source Computer Vision) is a library for image and video processing. It provides a wide range of functions for performing tasks such as object detection, image filtering, and image manipulation.</w:t>
       </w:r>
     </w:p>
     <w:p>
@@ -1905,15 +1897,7 @@
         </w:numPr>
       </w:pPr>
       <w:r>
-        <w:t xml:space="preserve">There </w:t>
-      </w:r>
-      <w:proofErr w:type="gramStart"/>
-      <w:r>
-        <w:t>is</w:t>
-      </w:r>
-      <w:proofErr w:type="gramEnd"/>
-      <w:r>
-        <w:t xml:space="preserve"> now </w:t>
+        <w:t xml:space="preserve">There is now </w:t>
       </w:r>
       <w:proofErr w:type="spellStart"/>
       <w:r>
@@ -1985,21 +1969,13 @@
         </w:numPr>
       </w:pPr>
       <w:r>
-        <w:t xml:space="preserve">The facial recognition must show the person’s name and the percentage match to the </w:t>
-      </w:r>
-      <w:proofErr w:type="gramStart"/>
-      <w:r>
-        <w:t xml:space="preserve">trained </w:t>
+        <w:t xml:space="preserve">The facial recognition must show the person’s name and the percentage match to the trained </w:t>
       </w:r>
       <w:r>
         <w:t xml:space="preserve"> </w:t>
       </w:r>
       <w:r>
-        <w:t>face</w:t>
-      </w:r>
-      <w:proofErr w:type="gramEnd"/>
-      <w:r>
-        <w:t>.</w:t>
+        <w:t>face.</w:t>
       </w:r>
       <w:r>
         <w:t xml:space="preserve"> </w:t>
@@ -2063,13 +2039,8 @@
         <w:pStyle w:val="Heading3"/>
       </w:pPr>
       <w:bookmarkStart w:id="7" w:name="_Toc122447769"/>
-      <w:proofErr w:type="gramStart"/>
-      <w:r>
-        <w:t>Non Functional</w:t>
-      </w:r>
-      <w:proofErr w:type="gramEnd"/>
-      <w:r>
-        <w:t xml:space="preserve"> Requirements:</w:t>
+      <w:r>
+        <w:t>Non Functional Requirements:</w:t>
       </w:r>
       <w:bookmarkEnd w:id="7"/>
     </w:p>
@@ -2813,15 +2784,7 @@
       </w:r>
       <w:proofErr w:type="spellStart"/>
       <w:r>
-        <w:t>face_</w:t>
-      </w:r>
-      <w:proofErr w:type="gramStart"/>
-      <w:r>
-        <w:t>recognition.compare</w:t>
-      </w:r>
-      <w:proofErr w:type="gramEnd"/>
-      <w:r>
-        <w:t>_faces</w:t>
+        <w:t>face_recognition.compare_faces</w:t>
       </w:r>
       <w:proofErr w:type="spellEnd"/>
       <w:r>
@@ -3159,6 +3122,34 @@
             <w:rStyle w:val="Hyperlink"/>
           </w:rPr>
           <w:t>https://youtu.be/G9GP7ypOCI8</w:t>
+        </w:r>
+      </w:hyperlink>
+      <w:r>
+        <w:t xml:space="preserve"> </w:t>
+      </w:r>
+    </w:p>
+    <w:p/>
+    <w:p>
+      <w:pPr>
+        <w:pStyle w:val="Heading1"/>
+      </w:pPr>
+      <w:proofErr w:type="spellStart"/>
+      <w:r>
+        <w:t>Github</w:t>
+      </w:r>
+      <w:proofErr w:type="spellEnd"/>
+      <w:r>
+        <w:t xml:space="preserve"> Link:</w:t>
+      </w:r>
+    </w:p>
+    <w:p/>
+    <w:p>
+      <w:hyperlink r:id="rId15" w:history="1">
+        <w:r>
+          <w:rPr>
+            <w:rStyle w:val="Hyperlink"/>
+          </w:rPr>
+          <w:t>https://github.com/Kasdal/recognizeFaces-CA2</w:t>
         </w:r>
       </w:hyperlink>
       <w:r>

</xml_diff>